<commit_message>
úkoly A až C
</commit_message>
<xml_diff>
--- a/UKOL_A/Zadání A.docx
+++ b/UKOL_A/Zadání A.docx
@@ -7,193 +7,546 @@
         <w:pStyle w:val="Normlnweb"/>
       </w:pPr>
       <w:r>
-        <w:t>1. Vyzkoušejte si konfiguraci formuláře aplikace tak, aby se okno po spuštění aplikace zobrazilo v maximalizovaném režimu, ve výchozím nastavení a v minimalizovaném režimu. Pro režim zobrazení ad ii) změňte velikost okna formuláře a umístění formuláře. Na formuláři nastavte titulek okna na text "PDA - práce s formulářem aplikace". </w:t>
-      </w:r>
-    </w:p>
-    <w:p>
-      <w:pPr>
-        <w:pStyle w:val="Normlnweb"/>
-      </w:pPr>
-    </w:p>
-    <w:p>
-      <w:pPr>
-        <w:pStyle w:val="Normlnweb"/>
-      </w:pPr>
-      <w:r>
-        <w:t>2. Vyzkoušejte si práci s komponentami EditText, Label, Button, CheckBox, RadioButton a GroupBox, případně Panel. Zaměřte se na zobrazení textu, změnu hodnoty zobrazovaného textu, přečtení textu, obsluha událostí OnClick, OnTextChanged, OnCheckedChanged.</w:t>
-      </w:r>
-    </w:p>
-    <w:p>
-      <w:pPr>
-        <w:pStyle w:val="Normlnweb"/>
-      </w:pPr>
-      <w:r>
-        <w:t>Jaký je rozdíl mezi komponentou EditText a Label? Lze nastavením vlastností komponenty EditText "docílit" podobného chování jako má komponenta Label? </w:t>
-      </w:r>
-    </w:p>
-    <w:p>
-      <w:pPr>
-        <w:pStyle w:val="Normlnweb"/>
-      </w:pPr>
-      <w:r>
-        <w:t>Jaký je význam události .OnClick a na jakých komponentách se obvykle využívá? </w:t>
-      </w:r>
-    </w:p>
-    <w:p>
-      <w:pPr>
-        <w:pStyle w:val="Normlnweb"/>
-      </w:pPr>
-      <w:r>
-        <w:t>Jaký je význam události .OnTextChanged a na jakých komponentách se obvykle využívá? </w:t>
-      </w:r>
-    </w:p>
-    <w:p>
-      <w:pPr>
-        <w:pStyle w:val="Normlnweb"/>
-      </w:pPr>
-      <w:r>
-        <w:t>Jaký je význam události CheckedChanged a na jakých komponentách se obvykle využítá? </w:t>
-      </w:r>
-    </w:p>
-    <w:p>
-      <w:pPr>
-        <w:pStyle w:val="Normlnweb"/>
-      </w:pPr>
-      <w:r>
-        <w:t>Jaký je význam události OnMouseMove? </w:t>
-      </w:r>
-    </w:p>
-    <w:p>
-      <w:pPr>
-        <w:pStyle w:val="Normlnweb"/>
-      </w:pPr>
-    </w:p>
-    <w:p>
-      <w:pPr>
-        <w:pStyle w:val="Normlnweb"/>
-      </w:pPr>
-      <w:r>
-        <w:t>3. Vytvořte formulářovou aplikaci WinForms tak, aby umožnila postupně vyplnit údaje zákazníka (jméno, příjmení, ulice a číslo domu, město, psč, telefon, email). Po kliknutí na tlačítko se v komponentě umožňující zobrazit více řádkový text zobrazí celková sumarizace zadaných údajů. Použijte proměnnou typu string a spojování řetězců. </w:t>
-      </w:r>
-    </w:p>
-    <w:p>
-      <w:pPr>
-        <w:pStyle w:val="Normlnweb"/>
-      </w:pPr>
-      <w:r>
-        <w:t>Sumarizace bude zobrazena ve tvaru: </w:t>
-      </w:r>
-    </w:p>
-    <w:p>
-      <w:pPr>
-        <w:pStyle w:val="Normlnweb"/>
-      </w:pPr>
-      <w:r>
-        <w:t>Jméno a příjmení: jméno příjmení</w:t>
-      </w:r>
-    </w:p>
-    <w:p>
-      <w:pPr>
-        <w:pStyle w:val="Normlnweb"/>
-      </w:pPr>
-      <w:r>
-        <w:t>Adresa: ulice číslo domu, psč město</w:t>
-      </w:r>
-    </w:p>
-    <w:p>
-      <w:pPr>
-        <w:pStyle w:val="Normlnweb"/>
-      </w:pPr>
-      <w:r>
-        <w:t>E-mail: e-mail</w:t>
-      </w:r>
-    </w:p>
-    <w:p>
-      <w:pPr>
-        <w:pStyle w:val="Normlnweb"/>
-      </w:pPr>
-      <w:r>
-        <w:t>Telefon: telefon</w:t>
-      </w:r>
-    </w:p>
-    <w:p>
-      <w:pPr>
-        <w:pStyle w:val="Normlnweb"/>
-      </w:pPr>
-    </w:p>
-    <w:p>
-      <w:pPr>
-        <w:pStyle w:val="Normlnweb"/>
-      </w:pPr>
-      <w:r>
-        <w:t>4. Vytvořte formulářovou aplikaci WinForms, která umožní zadat login a heslo. Tyto komponenty budou vizuálně umístěné v GroupBoxu. U hesla bude volba zobrazit heslo nebo zobrazovat hvězdičky. Po kliknutí na tlačítko &lt;Přihlásit&gt; se provede kontrola zadaného hesla (pro originální hodnotu použijte nyní konstantu). Aplikace zobrazí pomocí komponenty MessageBox výsledek přihlášení. Využijte možnosti konfigurace komponenty MessageBox - chybová ikona, validní ikona.</w:t>
-      </w:r>
-    </w:p>
-    <w:p>
-      <w:pPr>
-        <w:pStyle w:val="Normlnweb"/>
-      </w:pPr>
-    </w:p>
-    <w:p>
-      <w:pPr>
-        <w:pStyle w:val="Normlnweb"/>
-      </w:pPr>
-      <w:r>
-        <w:lastRenderedPageBreak/>
-        <w:t>5.Vytvořte formulářovou aplikaci, která umožní z nabízených názvů předmětu zvolit si předmětu. V přehledovém okně se postupně budou zobrazovat zvolené předměty (názvy předmětů oddělené středníkem). Použijte GroupBox a CheckBox, Button, Label. </w:t>
-      </w:r>
-    </w:p>
-    <w:p>
-      <w:pPr>
-        <w:pStyle w:val="Normlnweb"/>
-      </w:pPr>
-    </w:p>
-    <w:p>
-      <w:pPr>
-        <w:pStyle w:val="Normlnweb"/>
-      </w:pPr>
-      <w:r>
-        <w:t>6. Vytvořte formulářovou aplikaci, která umožní z nabízených názvů předmětů vybrat právě jeden předmět. V přehledovém okně se zobrazí název zvoleného předmětu. Použijte GroupBox, RadioButton, Button a Label. </w:t>
-      </w:r>
-    </w:p>
-    <w:p>
-      <w:pPr>
-        <w:pStyle w:val="Normlnweb"/>
-      </w:pPr>
-    </w:p>
-    <w:p>
-      <w:pPr>
-        <w:pStyle w:val="Normlnweb"/>
-      </w:pPr>
-      <w:r>
-        <w:t>7. Jaké jsou možnosti práce s komponentou MessageBox? </w:t>
-      </w:r>
-    </w:p>
-    <w:p>
-      <w:pPr>
-        <w:pStyle w:val="Normlnweb"/>
-      </w:pPr>
-      <w:r>
-        <w:t>Jaké mohou být ikony a v jaké třídě jsou definovány? </w:t>
-      </w:r>
-    </w:p>
-    <w:p>
-      <w:pPr>
-        <w:pStyle w:val="Normlnweb"/>
-      </w:pPr>
-      <w:r>
-        <w:t>Jaké jsou varianty tlačítek a v jaké třídě jsou definovány? </w:t>
-      </w:r>
-    </w:p>
-    <w:p>
-      <w:pPr>
-        <w:pStyle w:val="Normlnweb"/>
-      </w:pPr>
-    </w:p>
-    <w:p>
+        <w:t xml:space="preserve">1. Vyzkoušejte si konfiguraci formuláře aplikace tak, aby se okno po spuštění aplikace zobrazilo v maximalizovaném režimu, ve výchozím nastavení a v minimalizovaném režimu. Pro režim zobrazení ad </w:t>
+      </w:r>
+      <w:proofErr w:type="spellStart"/>
+      <w:r>
+        <w:t>ii</w:t>
+      </w:r>
+      <w:proofErr w:type="spellEnd"/>
+      <w:r>
+        <w:t>) změňte velikost okna formuláře a umístění formuláře. Na formuláři nastavte titulek okna na text "PDA - práce s formulářem aplikace". </w:t>
+      </w:r>
+    </w:p>
+    <w:p>
+      <w:pPr>
+        <w:pStyle w:val="Normlnweb"/>
+      </w:pPr>
+    </w:p>
+    <w:p>
+      <w:pPr>
+        <w:pStyle w:val="Normlnweb"/>
+      </w:pPr>
+      <w:r>
+        <w:t xml:space="preserve">2. Vyzkoušejte si práci s komponentami </w:t>
+      </w:r>
+      <w:proofErr w:type="spellStart"/>
+      <w:r>
+        <w:t>EditText</w:t>
+      </w:r>
+      <w:proofErr w:type="spellEnd"/>
+      <w:r>
+        <w:t xml:space="preserve">, Label, </w:t>
+      </w:r>
+      <w:proofErr w:type="spellStart"/>
+      <w:r>
+        <w:t>Button</w:t>
+      </w:r>
+      <w:proofErr w:type="spellEnd"/>
+      <w:r>
+        <w:t xml:space="preserve">, </w:t>
+      </w:r>
+      <w:proofErr w:type="spellStart"/>
+      <w:r>
+        <w:t>CheckBox</w:t>
+      </w:r>
+      <w:proofErr w:type="spellEnd"/>
+      <w:r>
+        <w:t xml:space="preserve">, </w:t>
+      </w:r>
+      <w:proofErr w:type="spellStart"/>
+      <w:r>
+        <w:t>RadioButton</w:t>
+      </w:r>
+      <w:proofErr w:type="spellEnd"/>
+      <w:r>
+        <w:t xml:space="preserve"> a </w:t>
+      </w:r>
+      <w:proofErr w:type="spellStart"/>
+      <w:r>
+        <w:t>GroupBox</w:t>
+      </w:r>
+      <w:proofErr w:type="spellEnd"/>
+      <w:r>
+        <w:t xml:space="preserve">, případně Panel. Zaměřte se na zobrazení textu, změnu hodnoty zobrazovaného textu, přečtení textu, obsluha událostí </w:t>
+      </w:r>
+      <w:proofErr w:type="spellStart"/>
+      <w:r>
+        <w:t>OnClick</w:t>
+      </w:r>
+      <w:proofErr w:type="spellEnd"/>
+      <w:r>
+        <w:t xml:space="preserve">, </w:t>
+      </w:r>
+      <w:proofErr w:type="spellStart"/>
+      <w:r>
+        <w:t>OnTextChanged</w:t>
+      </w:r>
+      <w:proofErr w:type="spellEnd"/>
+      <w:r>
+        <w:t xml:space="preserve">, </w:t>
+      </w:r>
+      <w:proofErr w:type="spellStart"/>
+      <w:r>
+        <w:t>OnCheckedChanged</w:t>
+      </w:r>
+      <w:proofErr w:type="spellEnd"/>
+      <w:r>
+        <w:t>.</w:t>
+      </w:r>
+    </w:p>
+    <w:p>
+      <w:pPr>
+        <w:pStyle w:val="Normlnweb"/>
+      </w:pPr>
+      <w:r>
+        <w:t xml:space="preserve">Jaký je rozdíl mezi komponentou </w:t>
+      </w:r>
+      <w:proofErr w:type="spellStart"/>
+      <w:r>
+        <w:t>EditText</w:t>
+      </w:r>
+      <w:proofErr w:type="spellEnd"/>
+      <w:r>
+        <w:t xml:space="preserve"> a Label? Lze nastavením vlastností komponenty </w:t>
+      </w:r>
+      <w:proofErr w:type="spellStart"/>
+      <w:r>
+        <w:t>EditText</w:t>
+      </w:r>
+      <w:proofErr w:type="spellEnd"/>
+      <w:r>
+        <w:t xml:space="preserve"> "docílit" podobného chování jako má komponenta Label? </w:t>
+      </w:r>
+    </w:p>
+    <w:p>
+      <w:pPr>
+        <w:pStyle w:val="Normlnweb"/>
+      </w:pPr>
+      <w:r>
+        <w:t xml:space="preserve">Jaký je význam </w:t>
+      </w:r>
+      <w:proofErr w:type="gramStart"/>
+      <w:r>
+        <w:t>události .</w:t>
+      </w:r>
+      <w:proofErr w:type="spellStart"/>
+      <w:r>
+        <w:t>OnClick</w:t>
+      </w:r>
+      <w:proofErr w:type="spellEnd"/>
+      <w:proofErr w:type="gramEnd"/>
+      <w:r>
+        <w:t xml:space="preserve"> a na jakých komponentách se obvykle využívá?</w:t>
+      </w:r>
+      <w:r>
+        <w:t xml:space="preserve"> </w:t>
+      </w:r>
+      <w:r>
+        <w:br/>
+        <w:t xml:space="preserve">Spustí se akce při klinutí myší na komponentu, převážně na </w:t>
+      </w:r>
+      <w:proofErr w:type="spellStart"/>
+      <w:r>
+        <w:t>Button</w:t>
+      </w:r>
+      <w:proofErr w:type="spellEnd"/>
+      <w:r>
+        <w:t xml:space="preserve">  nebo </w:t>
+      </w:r>
+      <w:proofErr w:type="spellStart"/>
+      <w:r>
+        <w:t>LinkLabel</w:t>
+      </w:r>
+      <w:proofErr w:type="spellEnd"/>
+      <w:r>
+        <w:t> </w:t>
+      </w:r>
+    </w:p>
+    <w:p>
+      <w:pPr>
+        <w:pStyle w:val="Normlnweb"/>
+      </w:pPr>
+      <w:r>
+        <w:t xml:space="preserve">Jaký je význam </w:t>
+      </w:r>
+      <w:proofErr w:type="gramStart"/>
+      <w:r>
+        <w:t>události .</w:t>
+      </w:r>
+      <w:proofErr w:type="spellStart"/>
+      <w:r>
+        <w:t>OnTextChanged</w:t>
+      </w:r>
+      <w:proofErr w:type="spellEnd"/>
+      <w:proofErr w:type="gramEnd"/>
+      <w:r>
+        <w:t xml:space="preserve"> a na jakých komponentách se obvykle využívá? </w:t>
+      </w:r>
+      <w:r>
+        <w:br/>
+      </w:r>
+      <w:r>
+        <w:t xml:space="preserve">Vyvolá akci při změně textu běžně na prvcích </w:t>
+      </w:r>
+      <w:proofErr w:type="spellStart"/>
+      <w:r>
+        <w:t>TextBox</w:t>
+      </w:r>
+      <w:proofErr w:type="spellEnd"/>
+      <w:r>
+        <w:t xml:space="preserve">, </w:t>
+      </w:r>
+      <w:proofErr w:type="spellStart"/>
+      <w:r>
+        <w:t>RichTextBox</w:t>
+      </w:r>
+      <w:proofErr w:type="spellEnd"/>
+    </w:p>
+    <w:p>
+      <w:pPr>
+        <w:pStyle w:val="Normlnweb"/>
+      </w:pPr>
+      <w:r>
+        <w:t>Jak</w:t>
+      </w:r>
       <w:bookmarkStart w:id="0" w:name="_GoBack"/>
       <w:bookmarkEnd w:id="0"/>
-    </w:p>
+      <w:r>
+        <w:t xml:space="preserve">ý je význam události </w:t>
+      </w:r>
+      <w:proofErr w:type="spellStart"/>
+      <w:r>
+        <w:t>CheckedChanged</w:t>
+      </w:r>
+      <w:proofErr w:type="spellEnd"/>
+      <w:r>
+        <w:t xml:space="preserve"> a na jakých komponentách se obvykle </w:t>
+      </w:r>
+      <w:proofErr w:type="spellStart"/>
+      <w:r>
+        <w:t>využítá</w:t>
+      </w:r>
+      <w:proofErr w:type="spellEnd"/>
+      <w:r>
+        <w:t>? </w:t>
+      </w:r>
+      <w:r>
+        <w:br/>
+        <w:t xml:space="preserve">Kontroluje, zda je komponenta změněná, obvykle </w:t>
+      </w:r>
+      <w:proofErr w:type="spellStart"/>
+      <w:r>
+        <w:t>CheckBox</w:t>
+      </w:r>
+      <w:proofErr w:type="spellEnd"/>
+      <w:r>
+        <w:t>,</w:t>
+      </w:r>
+      <w:r>
+        <w:t xml:space="preserve"> </w:t>
+      </w:r>
+      <w:proofErr w:type="spellStart"/>
+      <w:r>
+        <w:t>CheckBox</w:t>
+      </w:r>
+      <w:r>
+        <w:t>List</w:t>
+      </w:r>
+      <w:proofErr w:type="spellEnd"/>
+      <w:r>
+        <w:t xml:space="preserve">, </w:t>
+      </w:r>
+      <w:proofErr w:type="spellStart"/>
+      <w:r>
+        <w:t>RadioButton</w:t>
+      </w:r>
+      <w:proofErr w:type="spellEnd"/>
+      <w:r>
+        <w:t xml:space="preserve"> </w:t>
+      </w:r>
+    </w:p>
+    <w:p>
+      <w:pPr>
+        <w:pStyle w:val="Normlnweb"/>
+      </w:pPr>
+      <w:r>
+        <w:t xml:space="preserve">Jaký je význam události </w:t>
+      </w:r>
+      <w:proofErr w:type="spellStart"/>
+      <w:r>
+        <w:t>OnMouseMove</w:t>
+      </w:r>
+      <w:proofErr w:type="spellEnd"/>
+      <w:r>
+        <w:t>? </w:t>
+      </w:r>
+      <w:r>
+        <w:br/>
+        <w:t>Vyvolá akci při pohybu kurzoru nad prvkem.</w:t>
+      </w:r>
+    </w:p>
+    <w:p>
+      <w:pPr>
+        <w:pStyle w:val="Normlnweb"/>
+      </w:pPr>
+    </w:p>
+    <w:p>
+      <w:pPr>
+        <w:pStyle w:val="Normlnweb"/>
+      </w:pPr>
+      <w:r>
+        <w:t xml:space="preserve">3. Vytvořte formulářovou aplikaci </w:t>
+      </w:r>
+      <w:proofErr w:type="spellStart"/>
+      <w:r>
+        <w:t>WinForms</w:t>
+      </w:r>
+      <w:proofErr w:type="spellEnd"/>
+      <w:r>
+        <w:t xml:space="preserve"> tak, aby umožnila postupně vyplnit údaje zákazníka (jméno, příjmení, ulice a číslo domu, město, </w:t>
+      </w:r>
+      <w:proofErr w:type="spellStart"/>
+      <w:r>
+        <w:t>psč</w:t>
+      </w:r>
+      <w:proofErr w:type="spellEnd"/>
+      <w:r>
+        <w:t xml:space="preserve">, telefon, email). Po kliknutí na tlačítko se v komponentě umožňující zobrazit více řádkový text zobrazí celková sumarizace zadaných údajů. Použijte proměnnou typu </w:t>
+      </w:r>
+      <w:proofErr w:type="spellStart"/>
+      <w:r>
+        <w:t>string</w:t>
+      </w:r>
+      <w:proofErr w:type="spellEnd"/>
+      <w:r>
+        <w:t xml:space="preserve"> a spojování řetězců. </w:t>
+      </w:r>
+    </w:p>
+    <w:p>
+      <w:pPr>
+        <w:pStyle w:val="Normlnweb"/>
+      </w:pPr>
+      <w:r>
+        <w:t>Sumarizace bude zobrazena ve tvaru: </w:t>
+      </w:r>
+    </w:p>
+    <w:p>
+      <w:pPr>
+        <w:pStyle w:val="Normlnweb"/>
+      </w:pPr>
+      <w:r>
+        <w:t>Jméno a příjmení: jméno příjmení</w:t>
+      </w:r>
+    </w:p>
+    <w:p>
+      <w:pPr>
+        <w:pStyle w:val="Normlnweb"/>
+      </w:pPr>
+      <w:r>
+        <w:t xml:space="preserve">Adresa: ulice číslo domu, </w:t>
+      </w:r>
+      <w:proofErr w:type="spellStart"/>
+      <w:r>
+        <w:t>psč</w:t>
+      </w:r>
+      <w:proofErr w:type="spellEnd"/>
+      <w:r>
+        <w:t xml:space="preserve"> město</w:t>
+      </w:r>
+    </w:p>
+    <w:p>
+      <w:pPr>
+        <w:pStyle w:val="Normlnweb"/>
+      </w:pPr>
+      <w:r>
+        <w:t>E-mail: e-mail</w:t>
+      </w:r>
+    </w:p>
+    <w:p>
+      <w:pPr>
+        <w:pStyle w:val="Normlnweb"/>
+      </w:pPr>
+      <w:r>
+        <w:t>Telefon: telefon</w:t>
+      </w:r>
+    </w:p>
+    <w:p>
+      <w:pPr>
+        <w:pStyle w:val="Normlnweb"/>
+      </w:pPr>
+    </w:p>
+    <w:p>
+      <w:pPr>
+        <w:pStyle w:val="Normlnweb"/>
+      </w:pPr>
+      <w:r>
+        <w:t xml:space="preserve">4. Vytvořte formulářovou aplikaci </w:t>
+      </w:r>
+      <w:proofErr w:type="spellStart"/>
+      <w:r>
+        <w:t>WinForms</w:t>
+      </w:r>
+      <w:proofErr w:type="spellEnd"/>
+      <w:r>
+        <w:t xml:space="preserve">, která umožní zadat </w:t>
+      </w:r>
+      <w:proofErr w:type="spellStart"/>
+      <w:r>
+        <w:t>login</w:t>
+      </w:r>
+      <w:proofErr w:type="spellEnd"/>
+      <w:r>
+        <w:t xml:space="preserve"> a heslo. Tyto komponenty budou vizuálně umístěné v </w:t>
+      </w:r>
+      <w:proofErr w:type="spellStart"/>
+      <w:r>
+        <w:t>GroupBoxu</w:t>
+      </w:r>
+      <w:proofErr w:type="spellEnd"/>
+      <w:r>
+        <w:t xml:space="preserve">. U hesla bude volba zobrazit heslo nebo zobrazovat hvězdičky. Po kliknutí na tlačítko &lt;Přihlásit&gt; se provede kontrola zadaného hesla (pro originální hodnotu použijte nyní konstantu). Aplikace zobrazí pomocí komponenty </w:t>
+      </w:r>
+      <w:proofErr w:type="spellStart"/>
+      <w:r>
+        <w:lastRenderedPageBreak/>
+        <w:t>MessageBox</w:t>
+      </w:r>
+      <w:proofErr w:type="spellEnd"/>
+      <w:r>
+        <w:t xml:space="preserve"> výsledek přihlášení. Využijte možnosti konfigurace komponenty </w:t>
+      </w:r>
+      <w:proofErr w:type="spellStart"/>
+      <w:r>
+        <w:t>MessageBox</w:t>
+      </w:r>
+      <w:proofErr w:type="spellEnd"/>
+      <w:r>
+        <w:t xml:space="preserve"> - chybová ikona, validní ikona.</w:t>
+      </w:r>
+    </w:p>
+    <w:p>
+      <w:pPr>
+        <w:pStyle w:val="Normlnweb"/>
+      </w:pPr>
+    </w:p>
+    <w:p>
+      <w:pPr>
+        <w:pStyle w:val="Normlnweb"/>
+      </w:pPr>
+      <w:proofErr w:type="gramStart"/>
+      <w:r>
+        <w:t>5.Vytvořte</w:t>
+      </w:r>
+      <w:proofErr w:type="gramEnd"/>
+      <w:r>
+        <w:t xml:space="preserve"> formulářovou aplikaci, která umožní z nabízených názvů předmětu zvolit si předmětu. V přehledovém okně se postupně budou zobrazovat zvolené předměty (názvy předmětů oddělené středníkem). Použijte </w:t>
+      </w:r>
+      <w:proofErr w:type="spellStart"/>
+      <w:r>
+        <w:t>GroupBox</w:t>
+      </w:r>
+      <w:proofErr w:type="spellEnd"/>
+      <w:r>
+        <w:t xml:space="preserve"> a </w:t>
+      </w:r>
+      <w:proofErr w:type="spellStart"/>
+      <w:r>
+        <w:t>CheckBox</w:t>
+      </w:r>
+      <w:proofErr w:type="spellEnd"/>
+      <w:r>
+        <w:t xml:space="preserve">, </w:t>
+      </w:r>
+      <w:proofErr w:type="spellStart"/>
+      <w:r>
+        <w:t>Button</w:t>
+      </w:r>
+      <w:proofErr w:type="spellEnd"/>
+      <w:r>
+        <w:t>, Label. </w:t>
+      </w:r>
+    </w:p>
+    <w:p>
+      <w:pPr>
+        <w:pStyle w:val="Normlnweb"/>
+      </w:pPr>
+    </w:p>
+    <w:p>
+      <w:pPr>
+        <w:pStyle w:val="Normlnweb"/>
+      </w:pPr>
+      <w:r>
+        <w:t xml:space="preserve">6. Vytvořte formulářovou aplikaci, která umožní z nabízených názvů předmětů vybrat právě jeden předmět. V přehledovém okně se zobrazí název zvoleného předmětu. Použijte </w:t>
+      </w:r>
+      <w:proofErr w:type="spellStart"/>
+      <w:r>
+        <w:t>GroupBox</w:t>
+      </w:r>
+      <w:proofErr w:type="spellEnd"/>
+      <w:r>
+        <w:t xml:space="preserve">, </w:t>
+      </w:r>
+      <w:proofErr w:type="spellStart"/>
+      <w:r>
+        <w:t>RadioButton</w:t>
+      </w:r>
+      <w:proofErr w:type="spellEnd"/>
+      <w:r>
+        <w:t xml:space="preserve">, </w:t>
+      </w:r>
+      <w:proofErr w:type="spellStart"/>
+      <w:r>
+        <w:t>Button</w:t>
+      </w:r>
+      <w:proofErr w:type="spellEnd"/>
+      <w:r>
+        <w:t xml:space="preserve"> a Label. </w:t>
+      </w:r>
+    </w:p>
+    <w:p>
+      <w:pPr>
+        <w:pStyle w:val="Normlnweb"/>
+      </w:pPr>
+    </w:p>
+    <w:p>
+      <w:pPr>
+        <w:pStyle w:val="Normlnweb"/>
+      </w:pPr>
+      <w:r>
+        <w:t xml:space="preserve">7. Jaké jsou možnosti práce s komponentou </w:t>
+      </w:r>
+      <w:proofErr w:type="spellStart"/>
+      <w:r>
+        <w:t>MessageBox</w:t>
+      </w:r>
+      <w:proofErr w:type="spellEnd"/>
+      <w:r>
+        <w:t>? </w:t>
+      </w:r>
+    </w:p>
+    <w:p>
+      <w:pPr>
+        <w:pStyle w:val="Normlnweb"/>
+      </w:pPr>
+      <w:r>
+        <w:t>Jaké mohou být ikony a v jaké třídě jsou definovány? </w:t>
+      </w:r>
+    </w:p>
+    <w:p>
+      <w:pPr>
+        <w:pStyle w:val="Normlnweb"/>
+      </w:pPr>
+      <w:r>
+        <w:t>Jaké jsou varianty tlačítek a v jaké třídě jsou definovány? </w:t>
+      </w:r>
+    </w:p>
+    <w:p>
+      <w:pPr>
+        <w:pStyle w:val="Normlnweb"/>
+      </w:pPr>
+    </w:p>
+    <w:p/>
     <w:sectPr>
       <w:pgSz w:w="11906" w:h="16838"/>
       <w:pgMar w:top="1417" w:right="1417" w:bottom="1417" w:left="1417" w:header="708" w:footer="708" w:gutter="0"/>

</xml_diff>